<commit_message>
Finalised Initial Particle locations
</commit_message>
<xml_diff>
--- a/DingliMark_Article.docx
+++ b/DingliMark_Article.docx
@@ -267,15 +267,7 @@
           <w:sz w:val="24"/>
           <w:szCs w:val="24"/>
         </w:rPr>
-        <w:t xml:space="preserve">, </w:t>
-      </w:r>
-      <w:r>
-        <w:rPr>
-          <w:rFonts w:ascii="Lato" w:hAnsi="Lato"/>
-          <w:sz w:val="24"/>
-          <w:szCs w:val="24"/>
-        </w:rPr>
-        <w:t xml:space="preserve">thereby </w:t>
+        <w:t xml:space="preserve">, thereby </w:t>
       </w:r>
       <w:r>
         <w:rPr>
@@ -307,15 +299,7 @@
           <w:sz w:val="24"/>
           <w:szCs w:val="24"/>
         </w:rPr>
-        <w:t>decisions</w:t>
-      </w:r>
-      <w:r>
-        <w:rPr>
-          <w:rFonts w:ascii="Lato" w:hAnsi="Lato"/>
-          <w:sz w:val="24"/>
-          <w:szCs w:val="24"/>
-        </w:rPr>
-        <w:t xml:space="preserve"> </w:t>
+        <w:t xml:space="preserve">decisions </w:t>
       </w:r>
       <w:r>
         <w:rPr>
@@ -993,7 +977,7 @@
           <w:szCs w:val="28"/>
         </w:rPr>
         <w:drawing>
-          <wp:anchor distT="0" distB="0" distL="114300" distR="114300" simplePos="0" relativeHeight="251660288" behindDoc="0" locked="0" layoutInCell="1" allowOverlap="1" wp14:anchorId="6E7C14B0" wp14:editId="1831B21C">
+          <wp:anchor distT="0" distB="0" distL="114300" distR="114300" simplePos="0" relativeHeight="251660288" behindDoc="0" locked="0" layoutInCell="1" allowOverlap="1" wp14:anchorId="6E7C14B0" wp14:editId="0C862500">
             <wp:simplePos x="0" y="0"/>
             <wp:positionH relativeFrom="margin">
               <wp:posOffset>-175260</wp:posOffset>
@@ -1001,8 +985,8 @@
             <wp:positionV relativeFrom="margin">
               <wp:posOffset>1257300</wp:posOffset>
             </wp:positionV>
-            <wp:extent cx="5934075" cy="5471795"/>
-            <wp:effectExtent l="0" t="0" r="9525" b="0"/>
+            <wp:extent cx="5933440" cy="5471795"/>
+            <wp:effectExtent l="0" t="0" r="0" b="0"/>
             <wp:wrapSquare wrapText="bothSides"/>
             <wp:docPr id="1004040016" name="Picture 1"/>
             <wp:cNvGraphicFramePr>
@@ -1030,7 +1014,7 @@
                   <pic:spPr>
                     <a:xfrm>
                       <a:off x="0" y="0"/>
-                      <a:ext cx="5934075" cy="5471795"/>
+                      <a:ext cx="5933440" cy="5471795"/>
                     </a:xfrm>
                     <a:prstGeom prst="rect">
                       <a:avLst/>

</xml_diff>